<commit_message>
complete quên mật khẩu
</commit_message>
<xml_diff>
--- a/doc/ĐỒ ÁN.docx
+++ b/doc/ĐỒ ÁN.docx
@@ -31,54 +31,22 @@
     </w:p>
     <w:p>
       <w:pPr>
-        <w:spacing w:before="100" w:beforeAutospacing="1" w:after="100" w:afterAutospacing="1" w:line="240" w:lineRule="auto"/>
-        <w:outlineLvl w:val="1"/>
-        <w:rPr>
-          <w:rFonts w:eastAsia="Times New Roman" w:cs="Times New Roman"/>
-          <w:b/>
-          <w:sz w:val="36"/>
-          <w:szCs w:val="36"/>
-          <w:highlight w:val="cyan"/>
-          <w:lang w:eastAsia="vi-VN"/>
-        </w:rPr>
-      </w:pPr>
-      <w:r>
-        <w:rPr>
-          <w:rFonts w:eastAsia="Times New Roman" w:cs="Times New Roman"/>
-          <w:b/>
-          <w:sz w:val="36"/>
-          <w:szCs w:val="36"/>
-          <w:highlight w:val="cyan"/>
-          <w:lang w:eastAsia="vi-VN"/>
-        </w:rPr>
-        <w:t xml:space="preserve">Công dụng chính của </w:t>
-      </w:r>
-      <w:r>
-        <w:rPr>
-          <w:rFonts w:ascii="Courier New" w:eastAsia="Times New Roman" w:hAnsi="Courier New" w:cs="Courier New"/>
-          <w:b/>
-          <w:sz w:val="20"/>
-          <w:szCs w:val="20"/>
-          <w:highlight w:val="cyan"/>
-          <w:lang w:eastAsia="vi-VN"/>
-        </w:rPr>
-        <w:t>bcrypt</w:t>
-      </w:r>
-      <w:r>
-        <w:rPr>
-          <w:rFonts w:eastAsia="Times New Roman" w:cs="Times New Roman"/>
-          <w:b/>
-          <w:sz w:val="36"/>
-          <w:szCs w:val="36"/>
-          <w:highlight w:val="cyan"/>
-          <w:lang w:eastAsia="vi-VN"/>
-        </w:rPr>
-        <w:t>:</w:t>
+        <w:pStyle w:val="Heading1"/>
+        <w:rPr>
+          <w:highlight w:val="cyan"/>
+        </w:rPr>
+      </w:pPr>
+      <w:r>
+        <w:rPr>
+          <w:highlight w:val="cyan"/>
+        </w:rPr>
+        <w:t>Công dụng chính của bcrypt:</w:t>
       </w:r>
     </w:p>
     <w:p>
       <w:pPr>
         <w:spacing w:before="100" w:beforeAutospacing="1" w:after="100" w:afterAutospacing="1" w:line="240" w:lineRule="auto"/>
+        <w:ind w:left="1080"/>
         <w:outlineLvl w:val="2"/>
         <w:rPr>
           <w:rFonts w:eastAsia="Times New Roman" w:cs="Times New Roman"/>
@@ -118,7 +86,12 @@
           <w:ilvl w:val="0"/>
           <w:numId w:val="1"/>
         </w:numPr>
+        <w:tabs>
+          <w:tab w:val="clear" w:pos="720"/>
+          <w:tab w:val="num" w:pos="1800"/>
+        </w:tabs>
         <w:spacing w:before="100" w:beforeAutospacing="1" w:after="100" w:afterAutospacing="1" w:line="240" w:lineRule="auto"/>
+        <w:ind w:left="1800"/>
         <w:rPr>
           <w:rFonts w:eastAsia="Times New Roman" w:cs="Times New Roman"/>
           <w:bCs w:val="0"/>
@@ -179,7 +152,12 @@
           <w:ilvl w:val="0"/>
           <w:numId w:val="1"/>
         </w:numPr>
+        <w:tabs>
+          <w:tab w:val="clear" w:pos="720"/>
+          <w:tab w:val="num" w:pos="1800"/>
+        </w:tabs>
         <w:spacing w:before="100" w:beforeAutospacing="1" w:after="100" w:afterAutospacing="1" w:line="240" w:lineRule="auto"/>
+        <w:ind w:left="1800"/>
         <w:rPr>
           <w:rFonts w:eastAsia="Times New Roman" w:cs="Times New Roman"/>
           <w:bCs w:val="0"/>
@@ -237,6 +215,7 @@
     <w:p>
       <w:pPr>
         <w:spacing w:beforeAutospacing="1" w:after="100" w:afterAutospacing="1" w:line="240" w:lineRule="auto"/>
+        <w:ind w:left="1080"/>
         <w:rPr>
           <w:rFonts w:eastAsia="Times New Roman" w:cs="Times New Roman"/>
           <w:bCs w:val="0"/>
@@ -294,6 +273,7 @@
     <w:p>
       <w:pPr>
         <w:spacing w:after="0" w:line="240" w:lineRule="auto"/>
+        <w:ind w:left="1080"/>
         <w:rPr>
           <w:rFonts w:eastAsia="Times New Roman" w:cs="Times New Roman"/>
           <w:bCs w:val="0"/>
@@ -320,6 +300,7 @@
     <w:p>
       <w:pPr>
         <w:spacing w:before="100" w:beforeAutospacing="1" w:after="100" w:afterAutospacing="1" w:line="240" w:lineRule="auto"/>
+        <w:ind w:left="1080"/>
         <w:outlineLvl w:val="2"/>
         <w:rPr>
           <w:rFonts w:eastAsia="Times New Roman" w:cs="Times New Roman"/>
@@ -359,7 +340,12 @@
           <w:ilvl w:val="0"/>
           <w:numId w:val="2"/>
         </w:numPr>
+        <w:tabs>
+          <w:tab w:val="clear" w:pos="720"/>
+          <w:tab w:val="num" w:pos="1800"/>
+        </w:tabs>
         <w:spacing w:before="100" w:beforeAutospacing="1" w:after="100" w:afterAutospacing="1" w:line="240" w:lineRule="auto"/>
+        <w:ind w:left="1800"/>
         <w:rPr>
           <w:rFonts w:eastAsia="Times New Roman" w:cs="Times New Roman"/>
           <w:bCs w:val="0"/>
@@ -442,7 +428,12 @@
           <w:ilvl w:val="0"/>
           <w:numId w:val="2"/>
         </w:numPr>
+        <w:tabs>
+          <w:tab w:val="clear" w:pos="720"/>
+          <w:tab w:val="num" w:pos="1800"/>
+        </w:tabs>
         <w:spacing w:before="100" w:beforeAutospacing="1" w:after="100" w:afterAutospacing="1" w:line="240" w:lineRule="auto"/>
+        <w:ind w:left="1800"/>
         <w:rPr>
           <w:rFonts w:eastAsia="Times New Roman" w:cs="Times New Roman"/>
           <w:bCs w:val="0"/>
@@ -511,6 +502,7 @@
     <w:p>
       <w:pPr>
         <w:spacing w:after="0" w:line="240" w:lineRule="auto"/>
+        <w:ind w:left="1080"/>
         <w:rPr>
           <w:rFonts w:eastAsia="Times New Roman" w:cs="Times New Roman"/>
           <w:bCs w:val="0"/>
@@ -537,6 +529,7 @@
     <w:p>
       <w:pPr>
         <w:spacing w:before="100" w:beforeAutospacing="1" w:after="100" w:afterAutospacing="1" w:line="240" w:lineRule="auto"/>
+        <w:ind w:left="1080"/>
         <w:outlineLvl w:val="2"/>
         <w:rPr>
           <w:rFonts w:eastAsia="Times New Roman" w:cs="Times New Roman"/>
@@ -576,7 +569,12 @@
           <w:ilvl w:val="0"/>
           <w:numId w:val="3"/>
         </w:numPr>
+        <w:tabs>
+          <w:tab w:val="clear" w:pos="720"/>
+          <w:tab w:val="num" w:pos="1800"/>
+        </w:tabs>
         <w:spacing w:before="100" w:beforeAutospacing="1" w:after="100" w:afterAutospacing="1" w:line="240" w:lineRule="auto"/>
+        <w:ind w:left="1800"/>
         <w:rPr>
           <w:rFonts w:eastAsia="Times New Roman" w:cs="Times New Roman"/>
           <w:bCs w:val="0"/>
@@ -670,7 +668,12 @@
           <w:ilvl w:val="0"/>
           <w:numId w:val="3"/>
         </w:numPr>
+        <w:tabs>
+          <w:tab w:val="clear" w:pos="720"/>
+          <w:tab w:val="num" w:pos="1800"/>
+        </w:tabs>
         <w:spacing w:before="100" w:beforeAutospacing="1" w:after="100" w:afterAutospacing="1" w:line="240" w:lineRule="auto"/>
+        <w:ind w:left="1800"/>
         <w:rPr>
           <w:rFonts w:eastAsia="Times New Roman" w:cs="Times New Roman"/>
           <w:bCs w:val="0"/>
@@ -713,6 +716,661 @@
         </w:rPr>
         <w:t xml:space="preserve"> để đoán được người dùng dùng chung mật khẩu.</w:t>
       </w:r>
+    </w:p>
+    <w:p>
+      <w:pPr>
+        <w:pStyle w:val="Heading1"/>
+        <w:rPr>
+          <w:rStyle w:val="Strong"/>
+          <w:b/>
+          <w:bCs/>
+          <w:highlight w:val="cyan"/>
+        </w:rPr>
+      </w:pPr>
+      <w:r>
+        <w:rPr>
+          <w:rFonts w:ascii="Segoe UI Emoji" w:hAnsi="Segoe UI Emoji" w:cs="Segoe UI Emoji"/>
+          <w:highlight w:val="cyan"/>
+        </w:rPr>
+        <w:t>🔐</w:t>
+      </w:r>
+      <w:r>
+        <w:rPr>
+          <w:highlight w:val="cyan"/>
+        </w:rPr>
+        <w:t xml:space="preserve"> </w:t>
+      </w:r>
+      <w:r>
+        <w:rPr>
+          <w:rStyle w:val="Strong"/>
+          <w:b/>
+          <w:bCs/>
+          <w:highlight w:val="cyan"/>
+        </w:rPr>
+        <w:t xml:space="preserve">Công dụng của </w:t>
+      </w:r>
+      <w:r>
+        <w:rPr>
+          <w:rStyle w:val="HTMLCode"/>
+          <w:highlight w:val="cyan"/>
+        </w:rPr>
+        <w:t>encrypt</w:t>
+      </w:r>
+      <w:r>
+        <w:rPr>
+          <w:rStyle w:val="Strong"/>
+          <w:b/>
+          <w:bCs/>
+          <w:highlight w:val="cyan"/>
+        </w:rPr>
+        <w:t xml:space="preserve"> trong bảo mật dữ liệu</w:t>
+      </w:r>
+    </w:p>
+    <w:p>
+      <w:pPr>
+        <w:jc w:val="center"/>
+        <w:rPr>
+          <w:rFonts w:asciiTheme="minorHAnsi" w:hAnsiTheme="minorHAnsi"/>
+          <w:highlight w:val="cyan"/>
+          <w:lang w:eastAsia="vi-VN"/>
+        </w:rPr>
+      </w:pPr>
+      <w:r>
+        <w:rPr>
+          <w:rFonts w:asciiTheme="minorHAnsi" w:hAnsiTheme="minorHAnsi"/>
+          <w:lang w:eastAsia="vi-VN"/>
+        </w:rPr>
+        <w:drawing>
+          <wp:inline distT="0" distB="0" distL="0" distR="0" wp14:anchorId="6916B7E5" wp14:editId="1286AC20">
+            <wp:extent cx="5731510" cy="2430780"/>
+            <wp:effectExtent l="0" t="0" r="2540" b="7620"/>
+            <wp:docPr id="1043996877" name="Picture 1" descr="A screenshot of a computer&#10;&#10;Description automatically generated"/>
+            <wp:cNvGraphicFramePr>
+              <a:graphicFrameLocks xmlns:a="http://schemas.openxmlformats.org/drawingml/2006/main" noChangeAspect="1"/>
+            </wp:cNvGraphicFramePr>
+            <a:graphic xmlns:a="http://schemas.openxmlformats.org/drawingml/2006/main">
+              <a:graphicData uri="http://schemas.openxmlformats.org/drawingml/2006/picture">
+                <pic:pic xmlns:pic="http://schemas.openxmlformats.org/drawingml/2006/picture">
+                  <pic:nvPicPr>
+                    <pic:cNvPr id="1043996877" name="Picture 1" descr="A screenshot of a computer&#10;&#10;Description automatically generated"/>
+                    <pic:cNvPicPr/>
+                  </pic:nvPicPr>
+                  <pic:blipFill>
+                    <a:blip r:embed="rId5"/>
+                    <a:stretch>
+                      <a:fillRect/>
+                    </a:stretch>
+                  </pic:blipFill>
+                  <pic:spPr>
+                    <a:xfrm>
+                      <a:off x="0" y="0"/>
+                      <a:ext cx="5731510" cy="2430780"/>
+                    </a:xfrm>
+                    <a:prstGeom prst="rect">
+                      <a:avLst/>
+                    </a:prstGeom>
+                  </pic:spPr>
+                </pic:pic>
+              </a:graphicData>
+            </a:graphic>
+          </wp:inline>
+        </w:drawing>
+      </w:r>
+    </w:p>
+    <w:p>
+      <w:pPr>
+        <w:pStyle w:val="Heading2"/>
+        <w:ind w:left="720"/>
+        <w:rPr>
+          <w:highlight w:val="cyan"/>
+        </w:rPr>
+      </w:pPr>
+      <w:r>
+        <w:rPr>
+          <w:rFonts w:ascii="Segoe UI Emoji" w:hAnsi="Segoe UI Emoji" w:cs="Segoe UI Emoji"/>
+          <w:highlight w:val="cyan"/>
+        </w:rPr>
+        <w:lastRenderedPageBreak/>
+        <w:t>✅</w:t>
+      </w:r>
+      <w:r>
+        <w:rPr>
+          <w:highlight w:val="cyan"/>
+        </w:rPr>
+        <w:t xml:space="preserve"> </w:t>
+      </w:r>
+      <w:r>
+        <w:rPr>
+          <w:rStyle w:val="Strong"/>
+          <w:b/>
+          <w:bCs/>
+          <w:highlight w:val="cyan"/>
+        </w:rPr>
+        <w:t>1️</w:t>
+      </w:r>
+      <w:r>
+        <w:rPr>
+          <w:rStyle w:val="Strong"/>
+          <w:rFonts w:ascii="Tahoma" w:hAnsi="Tahoma" w:cs="Tahoma"/>
+          <w:b/>
+          <w:bCs/>
+          <w:highlight w:val="cyan"/>
+        </w:rPr>
+        <w:t>⃣</w:t>
+      </w:r>
+      <w:r>
+        <w:rPr>
+          <w:rStyle w:val="Strong"/>
+          <w:b/>
+          <w:bCs/>
+          <w:highlight w:val="cyan"/>
+        </w:rPr>
+        <w:t xml:space="preserve"> Mã hoá dữ liệu trên đường truyền</w:t>
+      </w:r>
+    </w:p>
+    <w:p>
+      <w:pPr>
+        <w:pStyle w:val="NormalWeb"/>
+        <w:numPr>
+          <w:ilvl w:val="0"/>
+          <w:numId w:val="5"/>
+        </w:numPr>
+        <w:tabs>
+          <w:tab w:val="clear" w:pos="720"/>
+          <w:tab w:val="num" w:pos="1440"/>
+        </w:tabs>
+        <w:ind w:left="1440"/>
+        <w:rPr>
+          <w:highlight w:val="cyan"/>
+        </w:rPr>
+      </w:pPr>
+      <w:r>
+        <w:rPr>
+          <w:rFonts w:ascii="Segoe UI Emoji" w:hAnsi="Segoe UI Emoji" w:cs="Segoe UI Emoji"/>
+          <w:highlight w:val="cyan"/>
+        </w:rPr>
+        <w:t>🔒</w:t>
+      </w:r>
+      <w:r>
+        <w:rPr>
+          <w:highlight w:val="cyan"/>
+        </w:rPr>
+        <w:t xml:space="preserve"> Khi </w:t>
+      </w:r>
+      <w:r>
+        <w:rPr>
+          <w:rStyle w:val="HTMLCode"/>
+          <w:highlight w:val="cyan"/>
+        </w:rPr>
+        <w:t>encrypt: true</w:t>
+      </w:r>
+      <w:r>
+        <w:rPr>
+          <w:highlight w:val="cyan"/>
+        </w:rPr>
+        <w:t xml:space="preserve">, </w:t>
+      </w:r>
+      <w:r>
+        <w:rPr>
+          <w:rStyle w:val="Strong"/>
+          <w:highlight w:val="cyan"/>
+        </w:rPr>
+        <w:t>toàn bộ dữ liệu</w:t>
+      </w:r>
+      <w:r>
+        <w:rPr>
+          <w:highlight w:val="cyan"/>
+        </w:rPr>
+        <w:t xml:space="preserve"> (query, tham số, kết quả trả về) sẽ được </w:t>
+      </w:r>
+      <w:r>
+        <w:rPr>
+          <w:rStyle w:val="Strong"/>
+          <w:highlight w:val="cyan"/>
+        </w:rPr>
+        <w:t>mã hoá</w:t>
+      </w:r>
+      <w:r>
+        <w:rPr>
+          <w:highlight w:val="cyan"/>
+        </w:rPr>
+        <w:t xml:space="preserve"> trước khi gửi qua mạng.</w:t>
+      </w:r>
+    </w:p>
+    <w:p>
+      <w:pPr>
+        <w:pStyle w:val="NormalWeb"/>
+        <w:numPr>
+          <w:ilvl w:val="0"/>
+          <w:numId w:val="5"/>
+        </w:numPr>
+        <w:tabs>
+          <w:tab w:val="clear" w:pos="720"/>
+          <w:tab w:val="num" w:pos="1440"/>
+        </w:tabs>
+        <w:ind w:left="1440"/>
+        <w:rPr>
+          <w:highlight w:val="cyan"/>
+        </w:rPr>
+      </w:pPr>
+      <w:r>
+        <w:rPr>
+          <w:highlight w:val="cyan"/>
+        </w:rPr>
+        <w:t xml:space="preserve">Giúp </w:t>
+      </w:r>
+      <w:r>
+        <w:rPr>
+          <w:rStyle w:val="Strong"/>
+          <w:highlight w:val="cyan"/>
+        </w:rPr>
+        <w:t>ngăn chặn kẻ tấn công nghe lén</w:t>
+      </w:r>
+      <w:r>
+        <w:rPr>
+          <w:highlight w:val="cyan"/>
+        </w:rPr>
+        <w:t xml:space="preserve"> (sniffing) hoặc bắt gói tin (MITM — Man In The Middle Attack).</w:t>
+      </w:r>
+    </w:p>
+    <w:p>
+      <w:pPr>
+        <w:ind w:left="720"/>
+        <w:rPr>
+          <w:highlight w:val="cyan"/>
+        </w:rPr>
+      </w:pPr>
+      <w:r>
+        <w:rPr>
+          <w:highlight w:val="cyan"/>
+        </w:rPr>
+        <w:pict w14:anchorId="29E7B490">
+          <v:rect id="_x0000_i1033" style="width:0;height:1.5pt" o:hralign="center" o:hrstd="t" o:hr="t" fillcolor="#a0a0a0" stroked="f"/>
+        </w:pict>
+      </w:r>
+    </w:p>
+    <w:p>
+      <w:pPr>
+        <w:pStyle w:val="Heading2"/>
+        <w:ind w:left="720"/>
+        <w:rPr>
+          <w:highlight w:val="cyan"/>
+        </w:rPr>
+      </w:pPr>
+      <w:r>
+        <w:rPr>
+          <w:rFonts w:ascii="Segoe UI Emoji" w:hAnsi="Segoe UI Emoji" w:cs="Segoe UI Emoji"/>
+          <w:highlight w:val="cyan"/>
+        </w:rPr>
+        <w:t>✅</w:t>
+      </w:r>
+      <w:r>
+        <w:rPr>
+          <w:highlight w:val="cyan"/>
+        </w:rPr>
+        <w:t xml:space="preserve"> </w:t>
+      </w:r>
+      <w:r>
+        <w:rPr>
+          <w:rStyle w:val="Strong"/>
+          <w:b/>
+          <w:bCs/>
+          <w:highlight w:val="cyan"/>
+        </w:rPr>
+        <w:t>2️</w:t>
+      </w:r>
+      <w:r>
+        <w:rPr>
+          <w:rStyle w:val="Strong"/>
+          <w:rFonts w:ascii="Tahoma" w:hAnsi="Tahoma" w:cs="Tahoma"/>
+          <w:b/>
+          <w:bCs/>
+          <w:highlight w:val="cyan"/>
+        </w:rPr>
+        <w:t>⃣</w:t>
+      </w:r>
+      <w:r>
+        <w:rPr>
+          <w:rStyle w:val="Strong"/>
+          <w:b/>
+          <w:bCs/>
+          <w:highlight w:val="cyan"/>
+        </w:rPr>
+        <w:t xml:space="preserve"> Đảm bảo tính riêng tư</w:t>
+      </w:r>
+    </w:p>
+    <w:p>
+      <w:pPr>
+        <w:pStyle w:val="NormalWeb"/>
+        <w:numPr>
+          <w:ilvl w:val="0"/>
+          <w:numId w:val="6"/>
+        </w:numPr>
+        <w:tabs>
+          <w:tab w:val="clear" w:pos="720"/>
+          <w:tab w:val="num" w:pos="1440"/>
+        </w:tabs>
+        <w:ind w:left="1440"/>
+        <w:rPr>
+          <w:highlight w:val="cyan"/>
+        </w:rPr>
+      </w:pPr>
+      <w:r>
+        <w:rPr>
+          <w:rFonts w:ascii="Segoe UI Emoji" w:hAnsi="Segoe UI Emoji" w:cs="Segoe UI Emoji"/>
+          <w:highlight w:val="cyan"/>
+        </w:rPr>
+        <w:t>👀</w:t>
+      </w:r>
+      <w:r>
+        <w:rPr>
+          <w:highlight w:val="cyan"/>
+        </w:rPr>
+        <w:t xml:space="preserve"> Nếu không mã hoá, ai bắt được gói tin có thể </w:t>
+      </w:r>
+      <w:r>
+        <w:rPr>
+          <w:rStyle w:val="Strong"/>
+          <w:highlight w:val="cyan"/>
+        </w:rPr>
+        <w:t>đọc toàn bộ query SQL, email, token, thông tin nhạy cảm</w:t>
+      </w:r>
+      <w:r>
+        <w:rPr>
+          <w:highlight w:val="cyan"/>
+        </w:rPr>
+        <w:t>.</w:t>
+      </w:r>
+    </w:p>
+    <w:p>
+      <w:pPr>
+        <w:pStyle w:val="NormalWeb"/>
+        <w:numPr>
+          <w:ilvl w:val="0"/>
+          <w:numId w:val="6"/>
+        </w:numPr>
+        <w:tabs>
+          <w:tab w:val="clear" w:pos="720"/>
+          <w:tab w:val="num" w:pos="1440"/>
+        </w:tabs>
+        <w:ind w:left="1440"/>
+        <w:rPr>
+          <w:highlight w:val="cyan"/>
+        </w:rPr>
+      </w:pPr>
+      <w:r>
+        <w:rPr>
+          <w:highlight w:val="cyan"/>
+        </w:rPr>
+        <w:t xml:space="preserve">Với mã hoá, chỉ </w:t>
+      </w:r>
+      <w:r>
+        <w:rPr>
+          <w:rStyle w:val="Strong"/>
+          <w:highlight w:val="cyan"/>
+        </w:rPr>
+        <w:t>Node.js và SQL Server</w:t>
+      </w:r>
+      <w:r>
+        <w:rPr>
+          <w:highlight w:val="cyan"/>
+        </w:rPr>
+        <w:t xml:space="preserve"> mới hiểu được nội dung.</w:t>
+      </w:r>
+    </w:p>
+    <w:p>
+      <w:pPr>
+        <w:ind w:left="720"/>
+        <w:rPr>
+          <w:highlight w:val="cyan"/>
+        </w:rPr>
+      </w:pPr>
+      <w:r>
+        <w:rPr>
+          <w:highlight w:val="cyan"/>
+        </w:rPr>
+        <w:pict w14:anchorId="3906CC02">
+          <v:rect id="_x0000_i1034" style="width:0;height:1.5pt" o:hralign="center" o:hrstd="t" o:hr="t" fillcolor="#a0a0a0" stroked="f"/>
+        </w:pict>
+      </w:r>
+    </w:p>
+    <w:p>
+      <w:pPr>
+        <w:pStyle w:val="Heading2"/>
+        <w:ind w:left="720"/>
+        <w:rPr>
+          <w:highlight w:val="cyan"/>
+        </w:rPr>
+      </w:pPr>
+      <w:r>
+        <w:rPr>
+          <w:rFonts w:ascii="Segoe UI Emoji" w:hAnsi="Segoe UI Emoji" w:cs="Segoe UI Emoji"/>
+          <w:highlight w:val="cyan"/>
+        </w:rPr>
+        <w:t>✅</w:t>
+      </w:r>
+      <w:r>
+        <w:rPr>
+          <w:highlight w:val="cyan"/>
+        </w:rPr>
+        <w:t xml:space="preserve"> </w:t>
+      </w:r>
+      <w:r>
+        <w:rPr>
+          <w:rStyle w:val="Strong"/>
+          <w:b/>
+          <w:bCs/>
+          <w:highlight w:val="cyan"/>
+        </w:rPr>
+        <w:t>3️</w:t>
+      </w:r>
+      <w:r>
+        <w:rPr>
+          <w:rStyle w:val="Strong"/>
+          <w:rFonts w:ascii="Tahoma" w:hAnsi="Tahoma" w:cs="Tahoma"/>
+          <w:b/>
+          <w:bCs/>
+          <w:highlight w:val="cyan"/>
+        </w:rPr>
+        <w:t>⃣</w:t>
+      </w:r>
+      <w:r>
+        <w:rPr>
+          <w:rStyle w:val="Strong"/>
+          <w:b/>
+          <w:bCs/>
+          <w:highlight w:val="cyan"/>
+        </w:rPr>
+        <w:t xml:space="preserve"> Bắt buộc khi dùng môi trường production (public network)</w:t>
+      </w:r>
+    </w:p>
+    <w:p>
+      <w:pPr>
+        <w:pStyle w:val="NormalWeb"/>
+        <w:numPr>
+          <w:ilvl w:val="0"/>
+          <w:numId w:val="7"/>
+        </w:numPr>
+        <w:tabs>
+          <w:tab w:val="clear" w:pos="720"/>
+          <w:tab w:val="num" w:pos="1440"/>
+        </w:tabs>
+        <w:ind w:left="1440"/>
+        <w:rPr>
+          <w:highlight w:val="cyan"/>
+        </w:rPr>
+      </w:pPr>
+      <w:r>
+        <w:rPr>
+          <w:rFonts w:ascii="Segoe UI Emoji" w:hAnsi="Segoe UI Emoji" w:cs="Segoe UI Emoji"/>
+          <w:highlight w:val="cyan"/>
+        </w:rPr>
+        <w:t>🌍</w:t>
+      </w:r>
+      <w:r>
+        <w:rPr>
+          <w:highlight w:val="cyan"/>
+        </w:rPr>
+        <w:t xml:space="preserve"> Khi chạy qua Internet (VD: SQL Server không cùng máy với Node.js), </w:t>
+      </w:r>
+      <w:r>
+        <w:rPr>
+          <w:rStyle w:val="Strong"/>
+          <w:highlight w:val="cyan"/>
+        </w:rPr>
+        <w:t>luôn phải bật mã hoá</w:t>
+      </w:r>
+      <w:r>
+        <w:rPr>
+          <w:highlight w:val="cyan"/>
+        </w:rPr>
+        <w:t>.</w:t>
+      </w:r>
+    </w:p>
+    <w:p>
+      <w:pPr>
+        <w:pStyle w:val="NormalWeb"/>
+        <w:numPr>
+          <w:ilvl w:val="0"/>
+          <w:numId w:val="7"/>
+        </w:numPr>
+        <w:tabs>
+          <w:tab w:val="clear" w:pos="720"/>
+          <w:tab w:val="num" w:pos="1440"/>
+        </w:tabs>
+        <w:ind w:left="1440"/>
+        <w:rPr>
+          <w:highlight w:val="cyan"/>
+        </w:rPr>
+      </w:pPr>
+      <w:r>
+        <w:rPr>
+          <w:highlight w:val="cyan"/>
+        </w:rPr>
+        <w:t xml:space="preserve">Một số dịch vụ cloud (Azure SQL, AWS RDS) </w:t>
+      </w:r>
+      <w:r>
+        <w:rPr>
+          <w:rStyle w:val="Strong"/>
+          <w:highlight w:val="cyan"/>
+        </w:rPr>
+        <w:t>bắt buộc phải bật</w:t>
+      </w:r>
+      <w:r>
+        <w:rPr>
+          <w:highlight w:val="cyan"/>
+        </w:rPr>
+        <w:t>.</w:t>
+      </w:r>
+    </w:p>
+    <w:p>
+      <w:pPr>
+        <w:ind w:left="720"/>
+        <w:rPr>
+          <w:highlight w:val="cyan"/>
+        </w:rPr>
+      </w:pPr>
+      <w:r>
+        <w:rPr>
+          <w:highlight w:val="cyan"/>
+        </w:rPr>
+        <w:pict w14:anchorId="54CD3E72">
+          <v:rect id="_x0000_i1035" style="width:0;height:1.5pt" o:hralign="center" o:hrstd="t" o:hr="t" fillcolor="#a0a0a0" stroked="f"/>
+        </w:pict>
+      </w:r>
+    </w:p>
+    <w:p>
+      <w:pPr>
+        <w:pStyle w:val="Heading2"/>
+        <w:ind w:left="720"/>
+        <w:rPr>
+          <w:highlight w:val="cyan"/>
+        </w:rPr>
+      </w:pPr>
+      <w:r>
+        <w:rPr>
+          <w:rFonts w:ascii="Segoe UI Emoji" w:hAnsi="Segoe UI Emoji" w:cs="Segoe UI Emoji"/>
+          <w:highlight w:val="cyan"/>
+        </w:rPr>
+        <w:t>✅</w:t>
+      </w:r>
+      <w:r>
+        <w:rPr>
+          <w:highlight w:val="cyan"/>
+        </w:rPr>
+        <w:t xml:space="preserve"> </w:t>
+      </w:r>
+      <w:r>
+        <w:rPr>
+          <w:rStyle w:val="Strong"/>
+          <w:b/>
+          <w:bCs/>
+          <w:highlight w:val="cyan"/>
+        </w:rPr>
+        <w:t>4️</w:t>
+      </w:r>
+      <w:r>
+        <w:rPr>
+          <w:rStyle w:val="Strong"/>
+          <w:rFonts w:ascii="Tahoma" w:hAnsi="Tahoma" w:cs="Tahoma"/>
+          <w:b/>
+          <w:bCs/>
+          <w:highlight w:val="cyan"/>
+        </w:rPr>
+        <w:t>⃣</w:t>
+      </w:r>
+      <w:r>
+        <w:rPr>
+          <w:rStyle w:val="Strong"/>
+          <w:b/>
+          <w:bCs/>
+          <w:highlight w:val="cyan"/>
+        </w:rPr>
+        <w:t xml:space="preserve"> Bảo vệ dữ liệu khách hàng</w:t>
+      </w:r>
+    </w:p>
+    <w:p>
+      <w:pPr>
+        <w:pStyle w:val="NormalWeb"/>
+        <w:numPr>
+          <w:ilvl w:val="0"/>
+          <w:numId w:val="8"/>
+        </w:numPr>
+        <w:tabs>
+          <w:tab w:val="clear" w:pos="720"/>
+          <w:tab w:val="num" w:pos="1440"/>
+        </w:tabs>
+        <w:ind w:left="1440"/>
+        <w:rPr>
+          <w:highlight w:val="cyan"/>
+        </w:rPr>
+      </w:pPr>
+      <w:r>
+        <w:rPr>
+          <w:rFonts w:ascii="Segoe UI Emoji" w:hAnsi="Segoe UI Emoji" w:cs="Segoe UI Emoji"/>
+          <w:highlight w:val="cyan"/>
+        </w:rPr>
+        <w:t>💳</w:t>
+      </w:r>
+      <w:r>
+        <w:rPr>
+          <w:highlight w:val="cyan"/>
+        </w:rPr>
+        <w:t xml:space="preserve"> Dữ liệu khách hàng (email, địa chỉ, mật khẩu hash, thông tin thanh toán,...) được bảo vệ an toàn ngay cả khi đang truyền.</w:t>
+      </w:r>
+    </w:p>
+    <w:p>
+      <w:pPr>
+        <w:spacing w:before="100" w:beforeAutospacing="1" w:after="100" w:afterAutospacing="1" w:line="240" w:lineRule="auto"/>
+        <w:rPr>
+          <w:rFonts w:eastAsia="Times New Roman" w:cs="Times New Roman"/>
+          <w:bCs w:val="0"/>
+          <w:sz w:val="24"/>
+          <w:szCs w:val="24"/>
+          <w:highlight w:val="cyan"/>
+          <w:lang w:eastAsia="vi-VN"/>
+        </w:rPr>
+      </w:pPr>
     </w:p>
     <w:p>
       <w:r>
@@ -769,7 +1427,7 @@
           <wp:inline distT="0" distB="0" distL="0" distR="0" wp14:anchorId="056494AE" wp14:editId="2E11A68D">
             <wp:extent cx="5731510" cy="2922905"/>
             <wp:effectExtent l="0" t="0" r="2540" b="0"/>
-            <wp:docPr id="1246103738" name="Picture 1" descr="A screenshot of a computer program&#10;&#10;Description automatically generated"/>
+            <wp:docPr id="1246103738" name="Picture 2" descr="A screenshot of a computer program&#10;&#10;Description automatically generated"/>
             <wp:cNvGraphicFramePr>
               <a:graphicFrameLocks xmlns:a="http://schemas.openxmlformats.org/drawingml/2006/main" noChangeAspect="1"/>
             </wp:cNvGraphicFramePr>
@@ -781,7 +1439,7 @@
                     <pic:cNvPicPr/>
                   </pic:nvPicPr>
                   <pic:blipFill>
-                    <a:blip r:embed="rId5"/>
+                    <a:blip r:embed="rId6"/>
                     <a:stretch>
                       <a:fillRect/>
                     </a:stretch>
@@ -987,6 +1645,567 @@
     </w:lvl>
   </w:abstractNum>
   <w:abstractNum w:abstractNumId="1" w15:restartNumberingAfterBreak="0">
+    <w:nsid w:val="3C0B29DB"/>
+    <w:multiLevelType w:val="hybridMultilevel"/>
+    <w:tmpl w:val="C14E7FBA"/>
+    <w:lvl w:ilvl="0" w:tplc="631A6302">
+      <w:start w:val="1"/>
+      <w:numFmt w:val="bullet"/>
+      <w:pStyle w:val="Heading1"/>
+      <w:lvlText w:val=""/>
+      <w:lvlJc w:val="left"/>
+      <w:pPr>
+        <w:ind w:left="720" w:hanging="360"/>
+      </w:pPr>
+      <w:rPr>
+        <w:rFonts w:ascii="Wingdings" w:hAnsi="Wingdings" w:hint="default"/>
+      </w:rPr>
+    </w:lvl>
+    <w:lvl w:ilvl="1" w:tplc="042A0003" w:tentative="1">
+      <w:start w:val="1"/>
+      <w:numFmt w:val="bullet"/>
+      <w:lvlText w:val="o"/>
+      <w:lvlJc w:val="left"/>
+      <w:pPr>
+        <w:ind w:left="1440" w:hanging="360"/>
+      </w:pPr>
+      <w:rPr>
+        <w:rFonts w:ascii="Courier New" w:hAnsi="Courier New" w:cs="Courier New" w:hint="default"/>
+      </w:rPr>
+    </w:lvl>
+    <w:lvl w:ilvl="2" w:tplc="042A0005" w:tentative="1">
+      <w:start w:val="1"/>
+      <w:numFmt w:val="bullet"/>
+      <w:lvlText w:val=""/>
+      <w:lvlJc w:val="left"/>
+      <w:pPr>
+        <w:ind w:left="2160" w:hanging="360"/>
+      </w:pPr>
+      <w:rPr>
+        <w:rFonts w:ascii="Wingdings" w:hAnsi="Wingdings" w:hint="default"/>
+      </w:rPr>
+    </w:lvl>
+    <w:lvl w:ilvl="3" w:tplc="042A0001" w:tentative="1">
+      <w:start w:val="1"/>
+      <w:numFmt w:val="bullet"/>
+      <w:lvlText w:val=""/>
+      <w:lvlJc w:val="left"/>
+      <w:pPr>
+        <w:ind w:left="2880" w:hanging="360"/>
+      </w:pPr>
+      <w:rPr>
+        <w:rFonts w:ascii="Symbol" w:hAnsi="Symbol" w:hint="default"/>
+      </w:rPr>
+    </w:lvl>
+    <w:lvl w:ilvl="4" w:tplc="042A0003" w:tentative="1">
+      <w:start w:val="1"/>
+      <w:numFmt w:val="bullet"/>
+      <w:lvlText w:val="o"/>
+      <w:lvlJc w:val="left"/>
+      <w:pPr>
+        <w:ind w:left="3600" w:hanging="360"/>
+      </w:pPr>
+      <w:rPr>
+        <w:rFonts w:ascii="Courier New" w:hAnsi="Courier New" w:cs="Courier New" w:hint="default"/>
+      </w:rPr>
+    </w:lvl>
+    <w:lvl w:ilvl="5" w:tplc="042A0005" w:tentative="1">
+      <w:start w:val="1"/>
+      <w:numFmt w:val="bullet"/>
+      <w:lvlText w:val=""/>
+      <w:lvlJc w:val="left"/>
+      <w:pPr>
+        <w:ind w:left="4320" w:hanging="360"/>
+      </w:pPr>
+      <w:rPr>
+        <w:rFonts w:ascii="Wingdings" w:hAnsi="Wingdings" w:hint="default"/>
+      </w:rPr>
+    </w:lvl>
+    <w:lvl w:ilvl="6" w:tplc="042A0001" w:tentative="1">
+      <w:start w:val="1"/>
+      <w:numFmt w:val="bullet"/>
+      <w:lvlText w:val=""/>
+      <w:lvlJc w:val="left"/>
+      <w:pPr>
+        <w:ind w:left="5040" w:hanging="360"/>
+      </w:pPr>
+      <w:rPr>
+        <w:rFonts w:ascii="Symbol" w:hAnsi="Symbol" w:hint="default"/>
+      </w:rPr>
+    </w:lvl>
+    <w:lvl w:ilvl="7" w:tplc="042A0003" w:tentative="1">
+      <w:start w:val="1"/>
+      <w:numFmt w:val="bullet"/>
+      <w:lvlText w:val="o"/>
+      <w:lvlJc w:val="left"/>
+      <w:pPr>
+        <w:ind w:left="5760" w:hanging="360"/>
+      </w:pPr>
+      <w:rPr>
+        <w:rFonts w:ascii="Courier New" w:hAnsi="Courier New" w:cs="Courier New" w:hint="default"/>
+      </w:rPr>
+    </w:lvl>
+    <w:lvl w:ilvl="8" w:tplc="042A0005" w:tentative="1">
+      <w:start w:val="1"/>
+      <w:numFmt w:val="bullet"/>
+      <w:lvlText w:val=""/>
+      <w:lvlJc w:val="left"/>
+      <w:pPr>
+        <w:ind w:left="6480" w:hanging="360"/>
+      </w:pPr>
+      <w:rPr>
+        <w:rFonts w:ascii="Wingdings" w:hAnsi="Wingdings" w:hint="default"/>
+      </w:rPr>
+    </w:lvl>
+  </w:abstractNum>
+  <w:abstractNum w:abstractNumId="2" w15:restartNumberingAfterBreak="0">
+    <w:nsid w:val="3EB912A9"/>
+    <w:multiLevelType w:val="multilevel"/>
+    <w:tmpl w:val="0BE831AC"/>
+    <w:lvl w:ilvl="0">
+      <w:start w:val="1"/>
+      <w:numFmt w:val="bullet"/>
+      <w:lvlText w:val=""/>
+      <w:lvlJc w:val="left"/>
+      <w:pPr>
+        <w:tabs>
+          <w:tab w:val="num" w:pos="720"/>
+        </w:tabs>
+        <w:ind w:left="720" w:hanging="360"/>
+      </w:pPr>
+      <w:rPr>
+        <w:rFonts w:ascii="Symbol" w:hAnsi="Symbol" w:hint="default"/>
+        <w:sz w:val="20"/>
+      </w:rPr>
+    </w:lvl>
+    <w:lvl w:ilvl="1" w:tentative="1">
+      <w:start w:val="1"/>
+      <w:numFmt w:val="bullet"/>
+      <w:lvlText w:val="o"/>
+      <w:lvlJc w:val="left"/>
+      <w:pPr>
+        <w:tabs>
+          <w:tab w:val="num" w:pos="1440"/>
+        </w:tabs>
+        <w:ind w:left="1440" w:hanging="360"/>
+      </w:pPr>
+      <w:rPr>
+        <w:rFonts w:ascii="Courier New" w:hAnsi="Courier New" w:hint="default"/>
+        <w:sz w:val="20"/>
+      </w:rPr>
+    </w:lvl>
+    <w:lvl w:ilvl="2" w:tentative="1">
+      <w:start w:val="1"/>
+      <w:numFmt w:val="bullet"/>
+      <w:lvlText w:val=""/>
+      <w:lvlJc w:val="left"/>
+      <w:pPr>
+        <w:tabs>
+          <w:tab w:val="num" w:pos="2160"/>
+        </w:tabs>
+        <w:ind w:left="2160" w:hanging="360"/>
+      </w:pPr>
+      <w:rPr>
+        <w:rFonts w:ascii="Wingdings" w:hAnsi="Wingdings" w:hint="default"/>
+        <w:sz w:val="20"/>
+      </w:rPr>
+    </w:lvl>
+    <w:lvl w:ilvl="3" w:tentative="1">
+      <w:start w:val="1"/>
+      <w:numFmt w:val="bullet"/>
+      <w:lvlText w:val=""/>
+      <w:lvlJc w:val="left"/>
+      <w:pPr>
+        <w:tabs>
+          <w:tab w:val="num" w:pos="2880"/>
+        </w:tabs>
+        <w:ind w:left="2880" w:hanging="360"/>
+      </w:pPr>
+      <w:rPr>
+        <w:rFonts w:ascii="Wingdings" w:hAnsi="Wingdings" w:hint="default"/>
+        <w:sz w:val="20"/>
+      </w:rPr>
+    </w:lvl>
+    <w:lvl w:ilvl="4" w:tentative="1">
+      <w:start w:val="1"/>
+      <w:numFmt w:val="bullet"/>
+      <w:lvlText w:val=""/>
+      <w:lvlJc w:val="left"/>
+      <w:pPr>
+        <w:tabs>
+          <w:tab w:val="num" w:pos="3600"/>
+        </w:tabs>
+        <w:ind w:left="3600" w:hanging="360"/>
+      </w:pPr>
+      <w:rPr>
+        <w:rFonts w:ascii="Wingdings" w:hAnsi="Wingdings" w:hint="default"/>
+        <w:sz w:val="20"/>
+      </w:rPr>
+    </w:lvl>
+    <w:lvl w:ilvl="5" w:tentative="1">
+      <w:start w:val="1"/>
+      <w:numFmt w:val="bullet"/>
+      <w:lvlText w:val=""/>
+      <w:lvlJc w:val="left"/>
+      <w:pPr>
+        <w:tabs>
+          <w:tab w:val="num" w:pos="4320"/>
+        </w:tabs>
+        <w:ind w:left="4320" w:hanging="360"/>
+      </w:pPr>
+      <w:rPr>
+        <w:rFonts w:ascii="Wingdings" w:hAnsi="Wingdings" w:hint="default"/>
+        <w:sz w:val="20"/>
+      </w:rPr>
+    </w:lvl>
+    <w:lvl w:ilvl="6" w:tentative="1">
+      <w:start w:val="1"/>
+      <w:numFmt w:val="bullet"/>
+      <w:lvlText w:val=""/>
+      <w:lvlJc w:val="left"/>
+      <w:pPr>
+        <w:tabs>
+          <w:tab w:val="num" w:pos="5040"/>
+        </w:tabs>
+        <w:ind w:left="5040" w:hanging="360"/>
+      </w:pPr>
+      <w:rPr>
+        <w:rFonts w:ascii="Wingdings" w:hAnsi="Wingdings" w:hint="default"/>
+        <w:sz w:val="20"/>
+      </w:rPr>
+    </w:lvl>
+    <w:lvl w:ilvl="7" w:tentative="1">
+      <w:start w:val="1"/>
+      <w:numFmt w:val="bullet"/>
+      <w:lvlText w:val=""/>
+      <w:lvlJc w:val="left"/>
+      <w:pPr>
+        <w:tabs>
+          <w:tab w:val="num" w:pos="5760"/>
+        </w:tabs>
+        <w:ind w:left="5760" w:hanging="360"/>
+      </w:pPr>
+      <w:rPr>
+        <w:rFonts w:ascii="Wingdings" w:hAnsi="Wingdings" w:hint="default"/>
+        <w:sz w:val="20"/>
+      </w:rPr>
+    </w:lvl>
+    <w:lvl w:ilvl="8" w:tentative="1">
+      <w:start w:val="1"/>
+      <w:numFmt w:val="bullet"/>
+      <w:lvlText w:val=""/>
+      <w:lvlJc w:val="left"/>
+      <w:pPr>
+        <w:tabs>
+          <w:tab w:val="num" w:pos="6480"/>
+        </w:tabs>
+        <w:ind w:left="6480" w:hanging="360"/>
+      </w:pPr>
+      <w:rPr>
+        <w:rFonts w:ascii="Wingdings" w:hAnsi="Wingdings" w:hint="default"/>
+        <w:sz w:val="20"/>
+      </w:rPr>
+    </w:lvl>
+  </w:abstractNum>
+  <w:abstractNum w:abstractNumId="3" w15:restartNumberingAfterBreak="0">
+    <w:nsid w:val="4AA86553"/>
+    <w:multiLevelType w:val="multilevel"/>
+    <w:tmpl w:val="FCB45074"/>
+    <w:lvl w:ilvl="0">
+      <w:start w:val="1"/>
+      <w:numFmt w:val="bullet"/>
+      <w:lvlText w:val=""/>
+      <w:lvlJc w:val="left"/>
+      <w:pPr>
+        <w:tabs>
+          <w:tab w:val="num" w:pos="720"/>
+        </w:tabs>
+        <w:ind w:left="720" w:hanging="360"/>
+      </w:pPr>
+      <w:rPr>
+        <w:rFonts w:ascii="Symbol" w:hAnsi="Symbol" w:hint="default"/>
+        <w:sz w:val="20"/>
+      </w:rPr>
+    </w:lvl>
+    <w:lvl w:ilvl="1" w:tentative="1">
+      <w:start w:val="1"/>
+      <w:numFmt w:val="bullet"/>
+      <w:lvlText w:val="o"/>
+      <w:lvlJc w:val="left"/>
+      <w:pPr>
+        <w:tabs>
+          <w:tab w:val="num" w:pos="1440"/>
+        </w:tabs>
+        <w:ind w:left="1440" w:hanging="360"/>
+      </w:pPr>
+      <w:rPr>
+        <w:rFonts w:ascii="Courier New" w:hAnsi="Courier New" w:hint="default"/>
+        <w:sz w:val="20"/>
+      </w:rPr>
+    </w:lvl>
+    <w:lvl w:ilvl="2" w:tentative="1">
+      <w:start w:val="1"/>
+      <w:numFmt w:val="bullet"/>
+      <w:lvlText w:val=""/>
+      <w:lvlJc w:val="left"/>
+      <w:pPr>
+        <w:tabs>
+          <w:tab w:val="num" w:pos="2160"/>
+        </w:tabs>
+        <w:ind w:left="2160" w:hanging="360"/>
+      </w:pPr>
+      <w:rPr>
+        <w:rFonts w:ascii="Wingdings" w:hAnsi="Wingdings" w:hint="default"/>
+        <w:sz w:val="20"/>
+      </w:rPr>
+    </w:lvl>
+    <w:lvl w:ilvl="3" w:tentative="1">
+      <w:start w:val="1"/>
+      <w:numFmt w:val="bullet"/>
+      <w:lvlText w:val=""/>
+      <w:lvlJc w:val="left"/>
+      <w:pPr>
+        <w:tabs>
+          <w:tab w:val="num" w:pos="2880"/>
+        </w:tabs>
+        <w:ind w:left="2880" w:hanging="360"/>
+      </w:pPr>
+      <w:rPr>
+        <w:rFonts w:ascii="Wingdings" w:hAnsi="Wingdings" w:hint="default"/>
+        <w:sz w:val="20"/>
+      </w:rPr>
+    </w:lvl>
+    <w:lvl w:ilvl="4" w:tentative="1">
+      <w:start w:val="1"/>
+      <w:numFmt w:val="bullet"/>
+      <w:lvlText w:val=""/>
+      <w:lvlJc w:val="left"/>
+      <w:pPr>
+        <w:tabs>
+          <w:tab w:val="num" w:pos="3600"/>
+        </w:tabs>
+        <w:ind w:left="3600" w:hanging="360"/>
+      </w:pPr>
+      <w:rPr>
+        <w:rFonts w:ascii="Wingdings" w:hAnsi="Wingdings" w:hint="default"/>
+        <w:sz w:val="20"/>
+      </w:rPr>
+    </w:lvl>
+    <w:lvl w:ilvl="5" w:tentative="1">
+      <w:start w:val="1"/>
+      <w:numFmt w:val="bullet"/>
+      <w:lvlText w:val=""/>
+      <w:lvlJc w:val="left"/>
+      <w:pPr>
+        <w:tabs>
+          <w:tab w:val="num" w:pos="4320"/>
+        </w:tabs>
+        <w:ind w:left="4320" w:hanging="360"/>
+      </w:pPr>
+      <w:rPr>
+        <w:rFonts w:ascii="Wingdings" w:hAnsi="Wingdings" w:hint="default"/>
+        <w:sz w:val="20"/>
+      </w:rPr>
+    </w:lvl>
+    <w:lvl w:ilvl="6" w:tentative="1">
+      <w:start w:val="1"/>
+      <w:numFmt w:val="bullet"/>
+      <w:lvlText w:val=""/>
+      <w:lvlJc w:val="left"/>
+      <w:pPr>
+        <w:tabs>
+          <w:tab w:val="num" w:pos="5040"/>
+        </w:tabs>
+        <w:ind w:left="5040" w:hanging="360"/>
+      </w:pPr>
+      <w:rPr>
+        <w:rFonts w:ascii="Wingdings" w:hAnsi="Wingdings" w:hint="default"/>
+        <w:sz w:val="20"/>
+      </w:rPr>
+    </w:lvl>
+    <w:lvl w:ilvl="7" w:tentative="1">
+      <w:start w:val="1"/>
+      <w:numFmt w:val="bullet"/>
+      <w:lvlText w:val=""/>
+      <w:lvlJc w:val="left"/>
+      <w:pPr>
+        <w:tabs>
+          <w:tab w:val="num" w:pos="5760"/>
+        </w:tabs>
+        <w:ind w:left="5760" w:hanging="360"/>
+      </w:pPr>
+      <w:rPr>
+        <w:rFonts w:ascii="Wingdings" w:hAnsi="Wingdings" w:hint="default"/>
+        <w:sz w:val="20"/>
+      </w:rPr>
+    </w:lvl>
+    <w:lvl w:ilvl="8" w:tentative="1">
+      <w:start w:val="1"/>
+      <w:numFmt w:val="bullet"/>
+      <w:lvlText w:val=""/>
+      <w:lvlJc w:val="left"/>
+      <w:pPr>
+        <w:tabs>
+          <w:tab w:val="num" w:pos="6480"/>
+        </w:tabs>
+        <w:ind w:left="6480" w:hanging="360"/>
+      </w:pPr>
+      <w:rPr>
+        <w:rFonts w:ascii="Wingdings" w:hAnsi="Wingdings" w:hint="default"/>
+        <w:sz w:val="20"/>
+      </w:rPr>
+    </w:lvl>
+  </w:abstractNum>
+  <w:abstractNum w:abstractNumId="4" w15:restartNumberingAfterBreak="0">
+    <w:nsid w:val="5AB04993"/>
+    <w:multiLevelType w:val="multilevel"/>
+    <w:tmpl w:val="B3F674A8"/>
+    <w:lvl w:ilvl="0">
+      <w:start w:val="1"/>
+      <w:numFmt w:val="bullet"/>
+      <w:lvlText w:val=""/>
+      <w:lvlJc w:val="left"/>
+      <w:pPr>
+        <w:tabs>
+          <w:tab w:val="num" w:pos="720"/>
+        </w:tabs>
+        <w:ind w:left="720" w:hanging="360"/>
+      </w:pPr>
+      <w:rPr>
+        <w:rFonts w:ascii="Symbol" w:hAnsi="Symbol" w:hint="default"/>
+        <w:sz w:val="20"/>
+      </w:rPr>
+    </w:lvl>
+    <w:lvl w:ilvl="1" w:tentative="1">
+      <w:start w:val="1"/>
+      <w:numFmt w:val="bullet"/>
+      <w:lvlText w:val="o"/>
+      <w:lvlJc w:val="left"/>
+      <w:pPr>
+        <w:tabs>
+          <w:tab w:val="num" w:pos="1440"/>
+        </w:tabs>
+        <w:ind w:left="1440" w:hanging="360"/>
+      </w:pPr>
+      <w:rPr>
+        <w:rFonts w:ascii="Courier New" w:hAnsi="Courier New" w:hint="default"/>
+        <w:sz w:val="20"/>
+      </w:rPr>
+    </w:lvl>
+    <w:lvl w:ilvl="2" w:tentative="1">
+      <w:start w:val="1"/>
+      <w:numFmt w:val="bullet"/>
+      <w:lvlText w:val=""/>
+      <w:lvlJc w:val="left"/>
+      <w:pPr>
+        <w:tabs>
+          <w:tab w:val="num" w:pos="2160"/>
+        </w:tabs>
+        <w:ind w:left="2160" w:hanging="360"/>
+      </w:pPr>
+      <w:rPr>
+        <w:rFonts w:ascii="Wingdings" w:hAnsi="Wingdings" w:hint="default"/>
+        <w:sz w:val="20"/>
+      </w:rPr>
+    </w:lvl>
+    <w:lvl w:ilvl="3" w:tentative="1">
+      <w:start w:val="1"/>
+      <w:numFmt w:val="bullet"/>
+      <w:lvlText w:val=""/>
+      <w:lvlJc w:val="left"/>
+      <w:pPr>
+        <w:tabs>
+          <w:tab w:val="num" w:pos="2880"/>
+        </w:tabs>
+        <w:ind w:left="2880" w:hanging="360"/>
+      </w:pPr>
+      <w:rPr>
+        <w:rFonts w:ascii="Wingdings" w:hAnsi="Wingdings" w:hint="default"/>
+        <w:sz w:val="20"/>
+      </w:rPr>
+    </w:lvl>
+    <w:lvl w:ilvl="4" w:tentative="1">
+      <w:start w:val="1"/>
+      <w:numFmt w:val="bullet"/>
+      <w:lvlText w:val=""/>
+      <w:lvlJc w:val="left"/>
+      <w:pPr>
+        <w:tabs>
+          <w:tab w:val="num" w:pos="3600"/>
+        </w:tabs>
+        <w:ind w:left="3600" w:hanging="360"/>
+      </w:pPr>
+      <w:rPr>
+        <w:rFonts w:ascii="Wingdings" w:hAnsi="Wingdings" w:hint="default"/>
+        <w:sz w:val="20"/>
+      </w:rPr>
+    </w:lvl>
+    <w:lvl w:ilvl="5" w:tentative="1">
+      <w:start w:val="1"/>
+      <w:numFmt w:val="bullet"/>
+      <w:lvlText w:val=""/>
+      <w:lvlJc w:val="left"/>
+      <w:pPr>
+        <w:tabs>
+          <w:tab w:val="num" w:pos="4320"/>
+        </w:tabs>
+        <w:ind w:left="4320" w:hanging="360"/>
+      </w:pPr>
+      <w:rPr>
+        <w:rFonts w:ascii="Wingdings" w:hAnsi="Wingdings" w:hint="default"/>
+        <w:sz w:val="20"/>
+      </w:rPr>
+    </w:lvl>
+    <w:lvl w:ilvl="6" w:tentative="1">
+      <w:start w:val="1"/>
+      <w:numFmt w:val="bullet"/>
+      <w:lvlText w:val=""/>
+      <w:lvlJc w:val="left"/>
+      <w:pPr>
+        <w:tabs>
+          <w:tab w:val="num" w:pos="5040"/>
+        </w:tabs>
+        <w:ind w:left="5040" w:hanging="360"/>
+      </w:pPr>
+      <w:rPr>
+        <w:rFonts w:ascii="Wingdings" w:hAnsi="Wingdings" w:hint="default"/>
+        <w:sz w:val="20"/>
+      </w:rPr>
+    </w:lvl>
+    <w:lvl w:ilvl="7" w:tentative="1">
+      <w:start w:val="1"/>
+      <w:numFmt w:val="bullet"/>
+      <w:lvlText w:val=""/>
+      <w:lvlJc w:val="left"/>
+      <w:pPr>
+        <w:tabs>
+          <w:tab w:val="num" w:pos="5760"/>
+        </w:tabs>
+        <w:ind w:left="5760" w:hanging="360"/>
+      </w:pPr>
+      <w:rPr>
+        <w:rFonts w:ascii="Wingdings" w:hAnsi="Wingdings" w:hint="default"/>
+        <w:sz w:val="20"/>
+      </w:rPr>
+    </w:lvl>
+    <w:lvl w:ilvl="8" w:tentative="1">
+      <w:start w:val="1"/>
+      <w:numFmt w:val="bullet"/>
+      <w:lvlText w:val=""/>
+      <w:lvlJc w:val="left"/>
+      <w:pPr>
+        <w:tabs>
+          <w:tab w:val="num" w:pos="6480"/>
+        </w:tabs>
+        <w:ind w:left="6480" w:hanging="360"/>
+      </w:pPr>
+      <w:rPr>
+        <w:rFonts w:ascii="Wingdings" w:hAnsi="Wingdings" w:hint="default"/>
+        <w:sz w:val="20"/>
+      </w:rPr>
+    </w:lvl>
+  </w:abstractNum>
+  <w:abstractNum w:abstractNumId="5" w15:restartNumberingAfterBreak="0">
     <w:nsid w:val="5E220B43"/>
     <w:multiLevelType w:val="multilevel"/>
     <w:tmpl w:val="8E4C7830"/>
@@ -1135,7 +2354,156 @@
       </w:rPr>
     </w:lvl>
   </w:abstractNum>
-  <w:abstractNum w:abstractNumId="2" w15:restartNumberingAfterBreak="0">
+  <w:abstractNum w:abstractNumId="6" w15:restartNumberingAfterBreak="0">
+    <w:nsid w:val="66535A93"/>
+    <w:multiLevelType w:val="multilevel"/>
+    <w:tmpl w:val="23500CE4"/>
+    <w:lvl w:ilvl="0">
+      <w:start w:val="1"/>
+      <w:numFmt w:val="bullet"/>
+      <w:lvlText w:val=""/>
+      <w:lvlJc w:val="left"/>
+      <w:pPr>
+        <w:tabs>
+          <w:tab w:val="num" w:pos="720"/>
+        </w:tabs>
+        <w:ind w:left="720" w:hanging="360"/>
+      </w:pPr>
+      <w:rPr>
+        <w:rFonts w:ascii="Symbol" w:hAnsi="Symbol" w:hint="default"/>
+        <w:sz w:val="20"/>
+      </w:rPr>
+    </w:lvl>
+    <w:lvl w:ilvl="1" w:tentative="1">
+      <w:start w:val="1"/>
+      <w:numFmt w:val="bullet"/>
+      <w:lvlText w:val="o"/>
+      <w:lvlJc w:val="left"/>
+      <w:pPr>
+        <w:tabs>
+          <w:tab w:val="num" w:pos="1440"/>
+        </w:tabs>
+        <w:ind w:left="1440" w:hanging="360"/>
+      </w:pPr>
+      <w:rPr>
+        <w:rFonts w:ascii="Courier New" w:hAnsi="Courier New" w:hint="default"/>
+        <w:sz w:val="20"/>
+      </w:rPr>
+    </w:lvl>
+    <w:lvl w:ilvl="2" w:tentative="1">
+      <w:start w:val="1"/>
+      <w:numFmt w:val="bullet"/>
+      <w:lvlText w:val=""/>
+      <w:lvlJc w:val="left"/>
+      <w:pPr>
+        <w:tabs>
+          <w:tab w:val="num" w:pos="2160"/>
+        </w:tabs>
+        <w:ind w:left="2160" w:hanging="360"/>
+      </w:pPr>
+      <w:rPr>
+        <w:rFonts w:ascii="Wingdings" w:hAnsi="Wingdings" w:hint="default"/>
+        <w:sz w:val="20"/>
+      </w:rPr>
+    </w:lvl>
+    <w:lvl w:ilvl="3" w:tentative="1">
+      <w:start w:val="1"/>
+      <w:numFmt w:val="bullet"/>
+      <w:lvlText w:val=""/>
+      <w:lvlJc w:val="left"/>
+      <w:pPr>
+        <w:tabs>
+          <w:tab w:val="num" w:pos="2880"/>
+        </w:tabs>
+        <w:ind w:left="2880" w:hanging="360"/>
+      </w:pPr>
+      <w:rPr>
+        <w:rFonts w:ascii="Wingdings" w:hAnsi="Wingdings" w:hint="default"/>
+        <w:sz w:val="20"/>
+      </w:rPr>
+    </w:lvl>
+    <w:lvl w:ilvl="4" w:tentative="1">
+      <w:start w:val="1"/>
+      <w:numFmt w:val="bullet"/>
+      <w:lvlText w:val=""/>
+      <w:lvlJc w:val="left"/>
+      <w:pPr>
+        <w:tabs>
+          <w:tab w:val="num" w:pos="3600"/>
+        </w:tabs>
+        <w:ind w:left="3600" w:hanging="360"/>
+      </w:pPr>
+      <w:rPr>
+        <w:rFonts w:ascii="Wingdings" w:hAnsi="Wingdings" w:hint="default"/>
+        <w:sz w:val="20"/>
+      </w:rPr>
+    </w:lvl>
+    <w:lvl w:ilvl="5" w:tentative="1">
+      <w:start w:val="1"/>
+      <w:numFmt w:val="bullet"/>
+      <w:lvlText w:val=""/>
+      <w:lvlJc w:val="left"/>
+      <w:pPr>
+        <w:tabs>
+          <w:tab w:val="num" w:pos="4320"/>
+        </w:tabs>
+        <w:ind w:left="4320" w:hanging="360"/>
+      </w:pPr>
+      <w:rPr>
+        <w:rFonts w:ascii="Wingdings" w:hAnsi="Wingdings" w:hint="default"/>
+        <w:sz w:val="20"/>
+      </w:rPr>
+    </w:lvl>
+    <w:lvl w:ilvl="6" w:tentative="1">
+      <w:start w:val="1"/>
+      <w:numFmt w:val="bullet"/>
+      <w:lvlText w:val=""/>
+      <w:lvlJc w:val="left"/>
+      <w:pPr>
+        <w:tabs>
+          <w:tab w:val="num" w:pos="5040"/>
+        </w:tabs>
+        <w:ind w:left="5040" w:hanging="360"/>
+      </w:pPr>
+      <w:rPr>
+        <w:rFonts w:ascii="Wingdings" w:hAnsi="Wingdings" w:hint="default"/>
+        <w:sz w:val="20"/>
+      </w:rPr>
+    </w:lvl>
+    <w:lvl w:ilvl="7" w:tentative="1">
+      <w:start w:val="1"/>
+      <w:numFmt w:val="bullet"/>
+      <w:lvlText w:val=""/>
+      <w:lvlJc w:val="left"/>
+      <w:pPr>
+        <w:tabs>
+          <w:tab w:val="num" w:pos="5760"/>
+        </w:tabs>
+        <w:ind w:left="5760" w:hanging="360"/>
+      </w:pPr>
+      <w:rPr>
+        <w:rFonts w:ascii="Wingdings" w:hAnsi="Wingdings" w:hint="default"/>
+        <w:sz w:val="20"/>
+      </w:rPr>
+    </w:lvl>
+    <w:lvl w:ilvl="8" w:tentative="1">
+      <w:start w:val="1"/>
+      <w:numFmt w:val="bullet"/>
+      <w:lvlText w:val=""/>
+      <w:lvlJc w:val="left"/>
+      <w:pPr>
+        <w:tabs>
+          <w:tab w:val="num" w:pos="6480"/>
+        </w:tabs>
+        <w:ind w:left="6480" w:hanging="360"/>
+      </w:pPr>
+      <w:rPr>
+        <w:rFonts w:ascii="Wingdings" w:hAnsi="Wingdings" w:hint="default"/>
+        <w:sz w:val="20"/>
+      </w:rPr>
+    </w:lvl>
+  </w:abstractNum>
+  <w:abstractNum w:abstractNumId="7" w15:restartNumberingAfterBreak="0">
     <w:nsid w:val="6D7C0764"/>
     <w:multiLevelType w:val="multilevel"/>
     <w:tmpl w:val="4C003238"/>
@@ -1285,13 +2653,28 @@
     </w:lvl>
   </w:abstractNum>
   <w:num w:numId="1" w16cid:durableId="1955213528">
-    <w:abstractNumId w:val="2"/>
+    <w:abstractNumId w:val="7"/>
   </w:num>
   <w:num w:numId="2" w16cid:durableId="153111639">
-    <w:abstractNumId w:val="1"/>
+    <w:abstractNumId w:val="5"/>
   </w:num>
   <w:num w:numId="3" w16cid:durableId="1480609012">
     <w:abstractNumId w:val="0"/>
+  </w:num>
+  <w:num w:numId="4" w16cid:durableId="608926546">
+    <w:abstractNumId w:val="1"/>
+  </w:num>
+  <w:num w:numId="5" w16cid:durableId="2055039984">
+    <w:abstractNumId w:val="3"/>
+  </w:num>
+  <w:num w:numId="6" w16cid:durableId="457265918">
+    <w:abstractNumId w:val="6"/>
+  </w:num>
+  <w:num w:numId="7" w16cid:durableId="855735323">
+    <w:abstractNumId w:val="2"/>
+  </w:num>
+  <w:num w:numId="8" w16cid:durableId="1944727563">
+    <w:abstractNumId w:val="4"/>
   </w:num>
 </w:numbering>
 </file>
@@ -1696,6 +3079,29 @@
     <w:name w:val="Normal"/>
     <w:qFormat/>
   </w:style>
+  <w:style w:type="paragraph" w:styleId="Heading1">
+    <w:name w:val="heading 1"/>
+    <w:basedOn w:val="ListParagraph"/>
+    <w:next w:val="Normal"/>
+    <w:link w:val="Heading1Char"/>
+    <w:uiPriority w:val="9"/>
+    <w:qFormat/>
+    <w:rsid w:val="003E08D6"/>
+    <w:pPr>
+      <w:numPr>
+        <w:numId w:val="4"/>
+      </w:numPr>
+      <w:spacing w:before="100" w:beforeAutospacing="1" w:after="100" w:afterAutospacing="1" w:line="240" w:lineRule="auto"/>
+      <w:outlineLvl w:val="0"/>
+    </w:pPr>
+    <w:rPr>
+      <w:rFonts w:eastAsia="Times New Roman" w:cs="Times New Roman"/>
+      <w:b/>
+      <w:sz w:val="36"/>
+      <w:szCs w:val="36"/>
+      <w:lang w:eastAsia="vi-VN"/>
+    </w:rPr>
+  </w:style>
   <w:style w:type="paragraph" w:styleId="Heading2">
     <w:name w:val="heading 2"/>
     <w:basedOn w:val="Normal"/>
@@ -1851,6 +3257,31 @@
       <w:bCs w:val="0"/>
       <w:sz w:val="24"/>
       <w:szCs w:val="24"/>
+      <w:lang w:eastAsia="vi-VN"/>
+    </w:rPr>
+  </w:style>
+  <w:style w:type="paragraph" w:styleId="ListParagraph">
+    <w:name w:val="List Paragraph"/>
+    <w:basedOn w:val="Normal"/>
+    <w:uiPriority w:val="34"/>
+    <w:qFormat/>
+    <w:rsid w:val="003E08D6"/>
+    <w:pPr>
+      <w:ind w:left="720"/>
+      <w:contextualSpacing/>
+    </w:pPr>
+  </w:style>
+  <w:style w:type="character" w:customStyle="1" w:styleId="Heading1Char">
+    <w:name w:val="Heading 1 Char"/>
+    <w:basedOn w:val="DefaultParagraphFont"/>
+    <w:link w:val="Heading1"/>
+    <w:uiPriority w:val="9"/>
+    <w:rsid w:val="003E08D6"/>
+    <w:rPr>
+      <w:rFonts w:eastAsia="Times New Roman" w:cs="Times New Roman"/>
+      <w:b/>
+      <w:sz w:val="36"/>
+      <w:szCs w:val="36"/>
       <w:lang w:eastAsia="vi-VN"/>
     </w:rPr>
   </w:style>

</xml_diff>

<commit_message>
load danh muc sản phẩm ở phần sản phẩm admin
</commit_message>
<xml_diff>
--- a/doc/ĐỒ ÁN.docx
+++ b/doc/ĐỒ ÁN.docx
@@ -778,6 +778,7 @@
       <w:r>
         <w:rPr>
           <w:rFonts w:asciiTheme="minorHAnsi" w:hAnsiTheme="minorHAnsi"/>
+          <w:noProof/>
           <w:lang w:eastAsia="vi-VN"/>
         </w:rPr>
         <w:drawing>
@@ -985,7 +986,7 @@
           <w:highlight w:val="cyan"/>
         </w:rPr>
         <w:pict w14:anchorId="29E7B490">
-          <v:rect id="_x0000_i1033" style="width:0;height:1.5pt" o:hralign="center" o:hrstd="t" o:hr="t" fillcolor="#a0a0a0" stroked="f"/>
+          <v:rect id="_x0000_i1027" style="width:0;height:1.5pt" o:hralign="center" o:hrstd="t" o:hr="t" fillcolor="#a0a0a0" stroked="f"/>
         </w:pict>
       </w:r>
     </w:p>
@@ -1130,7 +1131,7 @@
           <w:highlight w:val="cyan"/>
         </w:rPr>
         <w:pict w14:anchorId="3906CC02">
-          <v:rect id="_x0000_i1034" style="width:0;height:1.5pt" o:hralign="center" o:hrstd="t" o:hr="t" fillcolor="#a0a0a0" stroked="f"/>
+          <v:rect id="_x0000_i1028" style="width:0;height:1.5pt" o:hralign="center" o:hrstd="t" o:hr="t" fillcolor="#a0a0a0" stroked="f"/>
         </w:pict>
       </w:r>
     </w:p>
@@ -1275,7 +1276,7 @@
           <w:highlight w:val="cyan"/>
         </w:rPr>
         <w:pict w14:anchorId="54CD3E72">
-          <v:rect id="_x0000_i1035" style="width:0;height:1.5pt" o:hralign="center" o:hrstd="t" o:hr="t" fillcolor="#a0a0a0" stroked="f"/>
+          <v:rect id="_x0000_i1029" style="width:0;height:1.5pt" o:hralign="center" o:hrstd="t" o:hr="t" fillcolor="#a0a0a0" stroked="f"/>
         </w:pict>
       </w:r>
     </w:p>
@@ -1357,6 +1358,40 @@
           <w:highlight w:val="cyan"/>
         </w:rPr>
         <w:t xml:space="preserve"> Dữ liệu khách hàng (email, địa chỉ, mật khẩu hash, thông tin thanh toán,...) được bảo vệ an toàn ngay cả khi đang truyền.</w:t>
+      </w:r>
+    </w:p>
+    <w:p>
+      <w:pPr>
+        <w:pStyle w:val="Heading1"/>
+        <w:rPr>
+          <w:rStyle w:val="Strong"/>
+          <w:b/>
+          <w:bCs/>
+          <w:highlight w:val="cyan"/>
+        </w:rPr>
+      </w:pPr>
+      <w:r>
+        <w:rPr>
+          <w:rFonts w:ascii="Segoe UI Emoji" w:hAnsi="Segoe UI Emoji" w:cs="Segoe UI Emoji"/>
+          <w:highlight w:val="cyan"/>
+        </w:rPr>
+        <w:t>🔐</w:t>
+      </w:r>
+      <w:r>
+        <w:rPr>
+          <w:highlight w:val="cyan"/>
+        </w:rPr>
+        <w:t xml:space="preserve"> </w:t>
+      </w:r>
+      <w:r>
+        <w:rPr>
+          <w:rStyle w:val="Strong"/>
+          <w:b/>
+          <w:bCs/>
+          <w:highlight w:val="cyan"/>
+          <w:lang w:val="en-US"/>
+        </w:rPr>
+        <w:t>Sử dụng access token và refresh token</w:t>
       </w:r>
     </w:p>
     <w:p>
@@ -1467,20 +1502,19 @@
       </w:r>
     </w:p>
     <w:p>
-      <w:r>
-        <w:t>- Hiện thị tên người dùng ở admin page</w:t>
-      </w:r>
-      <w:r>
-        <w:br/>
-      </w:r>
-      <w:r>
-        <w:t xml:space="preserve">- Làm quên mật khẩu </w:t>
-      </w:r>
-      <w:r>
-        <w:br/>
-      </w:r>
-      <w:r>
-        <w:t>- Làm danh mục sp</w:t>
+      <w:pPr>
+        <w:rPr>
+          <w:lang w:val="en-US"/>
+        </w:rPr>
+      </w:pPr>
+      <w:r>
+        <w:t xml:space="preserve">- </w:t>
+      </w:r>
+      <w:r>
+        <w:rPr>
+          <w:lang w:val="en-US"/>
+        </w:rPr>
+        <w:t>Tiếp tục design giao diện dynamicComponent</w:t>
       </w:r>
     </w:p>
     <w:sectPr>

</xml_diff>

<commit_message>
test cam thành công
</commit_message>
<xml_diff>
--- a/doc/ĐỒ ÁN.docx
+++ b/doc/ĐỒ ÁN.docx
@@ -1499,6 +1499,11 @@
       </w:r>
       <w:r>
         <w:br/>
+      </w:r>
+    </w:p>
+    <w:p>
+      <w:r>
+        <w:t xml:space="preserve">-Tìm hiểu cách router hoạt động </w:t>
       </w:r>
     </w:p>
     <w:p>

</xml_diff>